<commit_message>
mon lab2 in work
</commit_message>
<xml_diff>
--- a/monitoring/lab2/ИУ6-12М_Астахов_мониторинг_лр2.docx
+++ b/monitoring/lab2/ИУ6-12М_Астахов_мониторинг_лр2.docx
@@ -5988,7 +5988,7 @@
           <mc:Choice Requires="wpg">
             <w:drawing>
               <wp:inline xmlns:wp="http://schemas.openxmlformats.org/drawingml/2006/wordprocessingDrawing" distT="0" distB="0" distL="0" distR="0">
-                <wp:extent cx="2098347" cy="3318048"/>
+                <wp:extent cx="2783255" cy="4401069"/>
                 <wp:effectExtent l="0" t="0" r="0" b="0"/>
                 <wp:docPr id="5" name=""/>
                 <wp:cNvGraphicFramePr>
@@ -6011,7 +6011,7 @@
                       <pic:spPr bwMode="auto">
                         <a:xfrm flipH="0" flipV="0">
                           <a:off x="0" y="0"/>
-                          <a:ext cx="2098347" cy="3318048"/>
+                          <a:ext cx="2783254" cy="4401069"/>
                         </a:xfrm>
                         <a:prstGeom prst="rect">
                           <a:avLst/>
@@ -6041,7 +6041,7 @@
                   <v:f eqn="sum @10 21600 0"/>
                 </v:formulas>
               </v:shapetype>
-              <v:shape id="_x0000_i4" o:spid="_x0000_s4" type="#_x0000_t75" style="width:165.22pt;height:261.26pt;mso-wrap-distance-left:0.00pt;mso-wrap-distance-top:0.00pt;mso-wrap-distance-right:0.00pt;mso-wrap-distance-bottom:0.00pt;" stroked="false">
+              <v:shape id="_x0000_i4" o:spid="_x0000_s4" type="#_x0000_t75" style="width:219.15pt;height:346.54pt;mso-wrap-distance-left:0.00pt;mso-wrap-distance-top:0.00pt;mso-wrap-distance-right:0.00pt;mso-wrap-distance-bottom:0.00pt;" stroked="false">
                 <v:path textboxrect="0,0,0,0"/>
                 <v:imagedata r:id="rId15" o:title=""/>
               </v:shape>
@@ -6154,7 +6154,7 @@
           <mc:Choice Requires="wpg">
             <w:drawing>
               <wp:inline xmlns:wp="http://schemas.openxmlformats.org/drawingml/2006/wordprocessingDrawing" distT="0" distB="0" distL="0" distR="0">
-                <wp:extent cx="3676365" cy="1267494"/>
+                <wp:extent cx="4598754" cy="1585505"/>
                 <wp:effectExtent l="0" t="0" r="0" b="0"/>
                 <wp:docPr id="6" name=""/>
                 <wp:cNvGraphicFramePr>
@@ -6177,7 +6177,7 @@
                       <pic:spPr bwMode="auto">
                         <a:xfrm flipH="0" flipV="0">
                           <a:off x="0" y="0"/>
-                          <a:ext cx="3676365" cy="1267494"/>
+                          <a:ext cx="4598754" cy="1585505"/>
                         </a:xfrm>
                         <a:prstGeom prst="rect">
                           <a:avLst/>
@@ -6207,7 +6207,7 @@
                   <v:f eqn="sum @10 21600 0"/>
                 </v:formulas>
               </v:shapetype>
-              <v:shape id="_x0000_i5" o:spid="_x0000_s5" type="#_x0000_t75" style="width:289.48pt;height:99.80pt;mso-wrap-distance-left:0.00pt;mso-wrap-distance-top:0.00pt;mso-wrap-distance-right:0.00pt;mso-wrap-distance-bottom:0.00pt;" stroked="false">
+              <v:shape id="_x0000_i5" o:spid="_x0000_s5" type="#_x0000_t75" style="width:362.11pt;height:124.84pt;mso-wrap-distance-left:0.00pt;mso-wrap-distance-top:0.00pt;mso-wrap-distance-right:0.00pt;mso-wrap-distance-bottom:0.00pt;" stroked="false">
                 <v:path textboxrect="0,0,0,0"/>
                 <v:imagedata r:id="rId16" o:title=""/>
               </v:shape>
@@ -6326,6 +6326,18 @@
           <w:highlight w:val="none"/>
           <w:lang w:val="ru-RU"/>
         </w:rPr>
+        <w:t xml:space="preserve">Графическое представление полученного дерева решений представлено на рисунке 5.</w:t>
+      </w:r>
+      <w:r>
+        <w:rPr>
+          <w:b w:val="0"/>
+          <w:bCs w:val="0"/>
+          <w:i w:val="0"/>
+          <w:sz w:val="28"/>
+          <w:szCs w:val="28"/>
+          <w:highlight w:val="none"/>
+          <w:lang w:val="ru-RU"/>
+        </w:rPr>
       </w:r>
     </w:p>
     <w:p>
@@ -6359,13 +6371,605 @@
           <w:highlight w:val="none"/>
           <w:lang w:val="ru-RU"/>
         </w:rPr>
-        <w:tab/>
+      </w:r>
+      <w:r>
+        <mc:AlternateContent>
+          <mc:Choice Requires="wpg">
+            <w:drawing>
+              <wp:inline xmlns:wp="http://schemas.openxmlformats.org/drawingml/2006/wordprocessingDrawing" distT="0" distB="0" distL="0" distR="0">
+                <wp:extent cx="5940425" cy="3563258"/>
+                <wp:effectExtent l="0" t="0" r="0" b="0"/>
+                <wp:docPr id="7" name=""/>
+                <wp:cNvGraphicFramePr>
+                  <a:graphicFrameLocks xmlns:a="http://schemas.openxmlformats.org/drawingml/2006/main" noChangeAspect="1"/>
+                </wp:cNvGraphicFramePr>
+                <a:graphic xmlns:a="http://schemas.openxmlformats.org/drawingml/2006/main">
+                  <a:graphicData uri="http://schemas.openxmlformats.org/drawingml/2006/picture">
+                    <pic:pic xmlns:pic="http://schemas.openxmlformats.org/drawingml/2006/picture">
+                      <pic:nvPicPr>
+                        <pic:cNvPr id="1241496145" name=""/>
+                        <pic:cNvPicPr>
+                          <a:picLocks noChangeAspect="1"/>
+                        </pic:cNvPicPr>
+                        <pic:nvPr/>
+                      </pic:nvPicPr>
+                      <pic:blipFill>
+                        <a:blip r:embed="rId17"/>
+                        <a:stretch/>
+                      </pic:blipFill>
+                      <pic:spPr bwMode="auto">
+                        <a:xfrm>
+                          <a:off x="0" y="0"/>
+                          <a:ext cx="5940424" cy="3563258"/>
+                        </a:xfrm>
+                        <a:prstGeom prst="rect">
+                          <a:avLst/>
+                        </a:prstGeom>
+                      </pic:spPr>
+                    </pic:pic>
+                  </a:graphicData>
+                </a:graphic>
+              </wp:inline>
+            </w:drawing>
+          </mc:Choice>
+          <mc:Fallback>
+            <w:pict>
+              <v:shapetype type="#_x0000_t75" o:spt="75" coordsize="21600,21600" o:preferrelative="t" path="m@4@5l@4@11@9@11@9@5xe">
+                <v:formulas>
+                  <v:f eqn="if lineDrawn pixelLineWidth 0"/>
+                  <v:f eqn="sum @0 1 0"/>
+                  <v:f eqn="sum 0 0 @1"/>
+                  <v:f eqn="prod @2 1 2"/>
+                  <v:f eqn="prod @3 21600 pixelWidth"/>
+                  <v:f eqn="prod @3 21600 pixelHeight"/>
+                  <v:f eqn="sum @0 0 1"/>
+                  <v:f eqn="prod @6 1 2"/>
+                  <v:f eqn="prod @7 21600 pixelWidth"/>
+                  <v:f eqn="sum @8 21600 0"/>
+                  <v:f eqn="prod @7 21600 pixelHeight"/>
+                  <v:f eqn="sum @10 21600 0"/>
+                </v:formulas>
+              </v:shapetype>
+              <v:shape id="_x0000_i6" o:spid="_x0000_s6" type="#_x0000_t75" style="width:467.75pt;height:280.57pt;mso-wrap-distance-left:0.00pt;mso-wrap-distance-top:0.00pt;mso-wrap-distance-right:0.00pt;mso-wrap-distance-bottom:0.00pt;" stroked="false">
+                <v:path textboxrect="0,0,0,0"/>
+                <v:imagedata r:id="rId17" o:title=""/>
+              </v:shape>
+            </w:pict>
+          </mc:Fallback>
+        </mc:AlternateContent>
       </w:r>
       <w:r>
         <w:rPr>
           <w:b w:val="0"/>
           <w:bCs w:val="0"/>
           <w:i w:val="0"/>
+          <w:sz w:val="28"/>
+          <w:szCs w:val="28"/>
+          <w:highlight w:val="none"/>
+          <w:lang w:val="ru-RU"/>
+        </w:rPr>
+      </w:r>
+      <w:r>
+        <w:rPr>
+          <w:b w:val="0"/>
+          <w:bCs w:val="0"/>
+          <w:i w:val="0"/>
+          <w:sz w:val="28"/>
+          <w:szCs w:val="28"/>
+          <w:highlight w:val="none"/>
+          <w:lang w:val="ru-RU"/>
+        </w:rPr>
+      </w:r>
+    </w:p>
+    <w:p>
+      <w:pPr>
+        <w:ind w:left="0" w:right="0" w:firstLine="0"/>
+        <w:jc w:val="center"/>
+        <w:spacing w:before="0" w:after="0" w:line="360" w:lineRule="auto"/>
+        <w:rPr>
+          <w:b w:val="0"/>
+          <w:bCs w:val="0"/>
+          <w:i w:val="0"/>
+          <w:sz w:val="28"/>
+          <w:szCs w:val="28"/>
+          <w:highlight w:val="none"/>
+          <w:lang w:val="ru-RU"/>
+        </w:rPr>
+        <w:pBdr>
+          <w:top w:val="none" w:color="000000" w:sz="4" w:space="0"/>
+          <w:left w:val="none" w:color="000000" w:sz="4" w:space="0"/>
+          <w:bottom w:val="none" w:color="000000" w:sz="4" w:space="0"/>
+          <w:right w:val="none" w:color="000000" w:sz="4" w:space="0"/>
+        </w:pBdr>
+      </w:pPr>
+      <w:r>
+        <w:rPr>
+          <w:b w:val="0"/>
+          <w:bCs w:val="0"/>
+          <w:i w:val="0"/>
+          <w:sz w:val="28"/>
+          <w:szCs w:val="28"/>
+          <w:highlight w:val="none"/>
+          <w:lang w:val="ru-RU"/>
+        </w:rPr>
+        <w:t xml:space="preserve">Рисунок 5 — графическое представление полученного дерева решений</w:t>
+      </w:r>
+      <w:r>
+        <w:rPr>
+          <w:b w:val="0"/>
+          <w:bCs w:val="0"/>
+          <w:i w:val="0"/>
+          <w:sz w:val="28"/>
+          <w:szCs w:val="28"/>
+          <w:highlight w:val="none"/>
+          <w:lang w:val="ru-RU"/>
+        </w:rPr>
+      </w:r>
+    </w:p>
+    <w:p>
+      <w:pPr>
+        <w:ind w:left="0" w:right="0" w:firstLine="0"/>
+        <w:jc w:val="both"/>
+        <w:spacing w:before="0" w:after="0" w:line="360" w:lineRule="auto"/>
+        <w:rPr>
+          <w:b w:val="0"/>
+          <w:bCs w:val="0"/>
+          <w:i w:val="0"/>
+          <w:sz w:val="28"/>
+          <w:szCs w:val="28"/>
+          <w:highlight w:val="none"/>
+          <w:lang w:val="ru-RU"/>
+        </w:rPr>
+        <w:pBdr>
+          <w:top w:val="none" w:color="000000" w:sz="4" w:space="0"/>
+          <w:left w:val="none" w:color="000000" w:sz="4" w:space="0"/>
+          <w:bottom w:val="none" w:color="000000" w:sz="4" w:space="0"/>
+          <w:right w:val="none" w:color="000000" w:sz="4" w:space="0"/>
+        </w:pBdr>
+      </w:pPr>
+      <w:r>
+        <w:rPr>
+          <w:b w:val="0"/>
+          <w:bCs w:val="0"/>
+          <w:i w:val="0"/>
+          <w:sz w:val="28"/>
+          <w:szCs w:val="28"/>
+          <w:highlight w:val="none"/>
+          <w:lang w:val="ru-RU"/>
+        </w:rPr>
+        <w:tab/>
+        <w:t xml:space="preserve">В результате можно заключить, что для классификации исходных данных достаточно 7 признаков, условия для которых выстраиваются в дерево решений глубины 5 (с учетом листов) с 8 листами. Восемь листов в дереве при наличии всего 16 записей в исходном наборе данных это довольно много, что говорит о том, что выявленные связи могут носить частный характер и модель может плохо классифицировать более объемные наборы данных из-за недостатка данных для обучения.</w:t>
+      </w:r>
+      <w:r>
+        <w:rPr>
+          <w:b w:val="0"/>
+          <w:bCs w:val="0"/>
+          <w:i w:val="0"/>
+          <w:sz w:val="28"/>
+          <w:szCs w:val="28"/>
+          <w:highlight w:val="none"/>
+          <w:lang w:val="ru-RU"/>
+        </w:rPr>
+      </w:r>
+    </w:p>
+    <w:p>
+      <w:pPr>
+        <w:ind w:left="0" w:right="0" w:firstLine="0"/>
+        <w:jc w:val="both"/>
+        <w:spacing w:before="0" w:after="0" w:line="360" w:lineRule="auto"/>
+        <w:rPr>
+          <w:b w:val="0"/>
+          <w:bCs w:val="0"/>
+          <w:i w:val="0"/>
+          <w:sz w:val="28"/>
+          <w:szCs w:val="28"/>
+          <w:highlight w:val="none"/>
+          <w:lang w:val="ru-RU"/>
+        </w:rPr>
+        <w:pBdr>
+          <w:top w:val="none" w:color="000000" w:sz="4" w:space="0"/>
+          <w:left w:val="none" w:color="000000" w:sz="4" w:space="0"/>
+          <w:bottom w:val="none" w:color="000000" w:sz="4" w:space="0"/>
+          <w:right w:val="none" w:color="000000" w:sz="4" w:space="0"/>
+        </w:pBdr>
+      </w:pPr>
+      <w:r>
+        <w:rPr>
+          <w:b w:val="0"/>
+          <w:bCs w:val="0"/>
+          <w:i w:val="0"/>
+          <w:sz w:val="28"/>
+          <w:szCs w:val="28"/>
+          <w:highlight w:val="none"/>
+          <w:lang w:val="ru-RU"/>
+        </w:rPr>
+        <w:tab/>
+      </w:r>
+      <w:r>
+        <w:rPr>
+          <w:b/>
+          <w:bCs/>
+          <w:i w:val="0"/>
+          <w:sz w:val="28"/>
+          <w:szCs w:val="28"/>
+          <w:highlight w:val="none"/>
+          <w:lang w:val="ru-RU"/>
+        </w:rPr>
+        <w:t xml:space="preserve">Вывод: </w:t>
+      </w:r>
+      <w:r>
+        <w:rPr>
+          <w:b w:val="0"/>
+          <w:bCs w:val="0"/>
+          <w:i w:val="0"/>
+          <w:sz w:val="28"/>
+          <w:szCs w:val="28"/>
+          <w:highlight w:val="none"/>
+          <w:lang w:val="ru-RU"/>
+        </w:rPr>
+        <w:t xml:space="preserve">в ходе лабораторной работы были изучены методы выявления закономерностей в разнородных данных и реализован один из них.</w:t>
+      </w:r>
+      <w:r>
+        <w:rPr>
+          <w:b w:val="0"/>
+          <w:bCs w:val="0"/>
+          <w:i w:val="0"/>
+          <w:sz w:val="28"/>
+          <w:szCs w:val="28"/>
+          <w:highlight w:val="none"/>
+        </w:rPr>
+      </w:r>
+      <w:r>
+        <w:rPr>
+          <w:b w:val="0"/>
+          <w:bCs w:val="0"/>
+          <w:i w:val="0"/>
+          <w:sz w:val="28"/>
+          <w:szCs w:val="28"/>
+          <w:highlight w:val="none"/>
+          <w:lang w:val="ru-RU"/>
+        </w:rPr>
+      </w:r>
+      <w:r>
+        <w:rPr>
+          <w:b w:val="0"/>
+          <w:bCs w:val="0"/>
+          <w:i w:val="0"/>
+          <w:sz w:val="28"/>
+          <w:szCs w:val="28"/>
+          <w:highlight w:val="none"/>
+          <w:lang w:val="ru-RU"/>
+        </w:rPr>
+      </w:r>
+      <w:r>
+        <w:rPr>
+          <w:b w:val="0"/>
+          <w:bCs w:val="0"/>
+          <w:i w:val="0"/>
+          <w:sz w:val="28"/>
+          <w:szCs w:val="28"/>
+          <w:highlight w:val="none"/>
+          <w:lang w:val="ru-RU"/>
+        </w:rPr>
+      </w:r>
+    </w:p>
+    <w:p>
+      <w:pPr>
+        <w:ind w:left="0" w:right="0" w:firstLine="0"/>
+        <w:jc w:val="center"/>
+        <w:spacing w:before="0" w:after="0" w:line="360" w:lineRule="auto"/>
+        <w:rPr>
+          <w:b/>
+          <w:bCs w:val="0"/>
+          <w:i w:val="0"/>
+          <w:sz w:val="28"/>
+          <w:szCs w:val="28"/>
+          <w:highlight w:val="none"/>
+          <w:lang w:val="ru-RU"/>
+        </w:rPr>
+        <w:pBdr>
+          <w:top w:val="none" w:color="000000" w:sz="4" w:space="0"/>
+          <w:left w:val="none" w:color="000000" w:sz="4" w:space="0"/>
+          <w:bottom w:val="none" w:color="000000" w:sz="4" w:space="0"/>
+          <w:right w:val="none" w:color="000000" w:sz="4" w:space="0"/>
+        </w:pBdr>
+      </w:pPr>
+      <w:r>
+        <w:rPr>
+          <w:b/>
+          <w:bCs/>
+          <w:i w:val="0"/>
+          <w:sz w:val="28"/>
+          <w:szCs w:val="28"/>
+          <w:highlight w:val="none"/>
+          <w:lang w:val="ru-RU"/>
+        </w:rPr>
+        <w:t xml:space="preserve">Контрольные вопросы</w:t>
+      </w:r>
+      <w:r>
+        <w:rPr>
+          <w:b/>
+          <w:bCs/>
+          <w:i w:val="0"/>
+          <w:sz w:val="28"/>
+          <w:szCs w:val="28"/>
+          <w:highlight w:val="none"/>
+          <w:lang w:val="ru-RU"/>
+        </w:rPr>
+      </w:r>
+    </w:p>
+    <w:p>
+      <w:pPr>
+        <w:ind w:left="0" w:right="0" w:firstLine="708"/>
+        <w:jc w:val="left"/>
+        <w:spacing w:before="0" w:after="0" w:line="360" w:lineRule="auto"/>
+        <w:rPr>
+          <w:b/>
+          <w:bCs/>
+          <w:i/>
+          <w:sz w:val="28"/>
+          <w:szCs w:val="28"/>
+          <w:highlight w:val="none"/>
+        </w:rPr>
+        <w:pBdr>
+          <w:top w:val="none" w:color="000000" w:sz="4" w:space="0"/>
+          <w:left w:val="none" w:color="000000" w:sz="4" w:space="0"/>
+          <w:bottom w:val="none" w:color="000000" w:sz="4" w:space="0"/>
+          <w:right w:val="none" w:color="000000" w:sz="4" w:space="0"/>
+        </w:pBdr>
+      </w:pPr>
+      <w:r>
+        <w:rPr>
+          <w:b/>
+          <w:bCs/>
+          <w:i/>
+          <w:iCs/>
+          <w:sz w:val="28"/>
+          <w:szCs w:val="28"/>
+          <w:highlight w:val="none"/>
+          <w:lang w:val="ru-RU"/>
+        </w:rPr>
+      </w:r>
+      <w:r>
+        <w:rPr>
+          <w:b/>
+          <w:bCs/>
+          <w:i/>
+          <w:iCs/>
+          <w:sz w:val="28"/>
+          <w:szCs w:val="28"/>
+          <w:highlight w:val="none"/>
+          <w:lang w:val="ru-RU"/>
+        </w:rPr>
+        <w:t xml:space="preserve">1. С какой целью проводится кодирование информационных признаков?</w:t>
+      </w:r>
+      <w:r>
+        <w:rPr>
+          <w:b/>
+          <w:bCs/>
+          <w:i/>
+          <w:iCs/>
+          <w:sz w:val="28"/>
+          <w:szCs w:val="28"/>
+          <w:highlight w:val="none"/>
+          <w:lang w:val="ru-RU"/>
+        </w:rPr>
+      </w:r>
+      <w:r>
+        <w:rPr>
+          <w:b/>
+          <w:bCs/>
+          <w:i/>
+          <w:iCs/>
+          <w:sz w:val="28"/>
+          <w:szCs w:val="28"/>
+          <w:highlight w:val="none"/>
+          <w:lang w:val="ru-RU"/>
+        </w:rPr>
+      </w:r>
+    </w:p>
+    <w:p>
+      <w:pPr>
+        <w:ind w:left="0" w:right="0" w:firstLine="708"/>
+        <w:jc w:val="both"/>
+        <w:spacing w:before="0" w:after="0" w:line="360" w:lineRule="auto"/>
+        <w:rPr>
+          <w:b w:val="0"/>
+          <w:bCs w:val="0"/>
+          <w:i w:val="0"/>
+          <w:sz w:val="28"/>
+          <w:szCs w:val="28"/>
+          <w:highlight w:val="none"/>
+          <w:lang w:val="ru-RU"/>
+        </w:rPr>
+        <w:pBdr>
+          <w:top w:val="none" w:color="000000" w:sz="4" w:space="0"/>
+          <w:left w:val="none" w:color="000000" w:sz="4" w:space="0"/>
+          <w:bottom w:val="none" w:color="000000" w:sz="4" w:space="0"/>
+          <w:right w:val="none" w:color="000000" w:sz="4" w:space="0"/>
+        </w:pBdr>
+      </w:pPr>
+      <w:r>
+        <w:rPr>
+          <w:b w:val="0"/>
+          <w:bCs w:val="0"/>
+          <w:i w:val="0"/>
+          <w:sz w:val="28"/>
+          <w:szCs w:val="28"/>
+          <w:highlight w:val="none"/>
+          <w:lang w:val="ru-RU"/>
+        </w:rPr>
+        <w:t xml:space="preserve">Кодирование информации происходит для уменьшение излишка </w:t>
+      </w:r>
+      <w:r/>
+      <w:r>
+        <w:rPr>
+          <w:b w:val="0"/>
+          <w:bCs w:val="0"/>
+          <w:i w:val="0"/>
+          <w:sz w:val="28"/>
+          <w:szCs w:val="28"/>
+          <w:highlight w:val="none"/>
+          <w:lang w:val="ru-RU"/>
+        </w:rPr>
+        <w:t xml:space="preserve">информации, для удобства работы с ним в последующем, что позволяет обрабатывать информацию быстрее и точнее (при правильном кодировании)</w:t>
+      </w:r>
+      <w:r>
+        <w:rPr>
+          <w:b w:val="0"/>
+          <w:bCs w:val="0"/>
+          <w:i w:val="0"/>
+          <w:sz w:val="28"/>
+          <w:szCs w:val="28"/>
+          <w:highlight w:val="none"/>
+          <w:lang w:val="ru-RU"/>
+        </w:rPr>
+        <w:t xml:space="preserve">.</w:t>
+      </w:r>
+      <w:r/>
+      <w:r>
+        <w:rPr>
+          <w:b w:val="0"/>
+          <w:bCs w:val="0"/>
+          <w:i w:val="0"/>
+          <w:sz w:val="28"/>
+          <w:szCs w:val="28"/>
+          <w:highlight w:val="none"/>
+          <w:lang w:val="ru-RU"/>
+        </w:rPr>
+      </w:r>
+      <w:r>
+        <w:rPr>
+          <w:b w:val="0"/>
+          <w:bCs w:val="0"/>
+          <w:i w:val="0"/>
+          <w:sz w:val="28"/>
+          <w:szCs w:val="28"/>
+          <w:highlight w:val="none"/>
+        </w:rPr>
+      </w:r>
+      <w:r>
+        <w:rPr>
+          <w:b w:val="0"/>
+          <w:bCs w:val="0"/>
+          <w:i w:val="0"/>
+          <w:sz w:val="28"/>
+          <w:szCs w:val="28"/>
+          <w:highlight w:val="none"/>
+          <w:lang w:val="ru-RU"/>
+        </w:rPr>
+      </w:r>
+    </w:p>
+    <w:p>
+      <w:pPr>
+        <w:ind w:left="0" w:right="0" w:firstLine="708"/>
+        <w:jc w:val="both"/>
+        <w:spacing w:before="0" w:after="0" w:line="360" w:lineRule="auto"/>
+        <w:rPr>
+          <w:b/>
+          <w:bCs/>
+          <w:i/>
+          <w:sz w:val="28"/>
+          <w:szCs w:val="28"/>
+          <w:highlight w:val="none"/>
+          <w:lang w:val="ru-RU"/>
+        </w:rPr>
+        <w:pBdr>
+          <w:top w:val="none" w:color="000000" w:sz="4" w:space="0"/>
+          <w:left w:val="none" w:color="000000" w:sz="4" w:space="0"/>
+          <w:bottom w:val="none" w:color="000000" w:sz="4" w:space="0"/>
+          <w:right w:val="none" w:color="000000" w:sz="4" w:space="0"/>
+        </w:pBdr>
+      </w:pPr>
+      <w:r>
+        <w:rPr>
+          <w:b/>
+          <w:bCs/>
+          <w:i/>
+          <w:iCs/>
+          <w:sz w:val="28"/>
+          <w:szCs w:val="28"/>
+          <w:highlight w:val="none"/>
+          <w:lang w:val="ru-RU"/>
+        </w:rPr>
+      </w:r>
+      <w:r>
+        <w:rPr>
+          <w:b/>
+          <w:bCs/>
+          <w:i/>
+          <w:iCs/>
+          <w:sz w:val="28"/>
+          <w:szCs w:val="28"/>
+          <w:highlight w:val="none"/>
+          <w:lang w:val="ru-RU"/>
+        </w:rPr>
+        <w:t xml:space="preserve">2. Как можно определить логические закономерности в данных?</w:t>
+      </w:r>
+      <w:r>
+        <w:rPr>
+          <w:b/>
+          <w:bCs/>
+          <w:i/>
+          <w:iCs/>
+          <w:sz w:val="28"/>
+          <w:szCs w:val="28"/>
+          <w:highlight w:val="none"/>
+          <w:lang w:val="ru-RU"/>
+        </w:rPr>
+      </w:r>
+      <w:r>
+        <w:rPr>
+          <w:b/>
+          <w:bCs/>
+          <w:i/>
+          <w:iCs/>
+          <w:sz w:val="28"/>
+          <w:szCs w:val="28"/>
+          <w:highlight w:val="none"/>
+          <w:lang w:val="ru-RU"/>
+        </w:rPr>
+      </w:r>
+    </w:p>
+    <w:p>
+      <w:pPr>
+        <w:ind w:left="0" w:right="0" w:firstLine="708"/>
+        <w:jc w:val="both"/>
+        <w:spacing w:before="0" w:after="0" w:line="360" w:lineRule="auto"/>
+        <w:rPr>
+          <w:b/>
+          <w:bCs/>
+          <w:i/>
+          <w:sz w:val="28"/>
+          <w:szCs w:val="28"/>
+          <w:highlight w:val="none"/>
+          <w:lang w:val="ru-RU"/>
+        </w:rPr>
+        <w:pBdr>
+          <w:top w:val="none" w:color="000000" w:sz="4" w:space="0"/>
+          <w:left w:val="none" w:color="000000" w:sz="4" w:space="0"/>
+          <w:bottom w:val="none" w:color="000000" w:sz="4" w:space="0"/>
+          <w:right w:val="none" w:color="000000" w:sz="4" w:space="0"/>
+        </w:pBdr>
+      </w:pPr>
+      <w:r>
+        <w:rPr>
+          <w:b/>
+          <w:bCs/>
+          <w:i/>
+          <w:iCs/>
+          <w:sz w:val="28"/>
+          <w:szCs w:val="28"/>
+          <w:highlight w:val="none"/>
+          <w:lang w:val="ru-RU"/>
+        </w:rPr>
+      </w:r>
+      <w:r>
+        <w:rPr>
+          <w:b/>
+          <w:bCs/>
+          <w:i/>
+          <w:iCs/>
           <w:sz w:val="28"/>
           <w:szCs w:val="28"/>
           <w:highlight w:val="none"/>

</xml_diff>